<commit_message>
Creación proyecto: expenses-account. Gestión de asientos de mis cuentas bancarias
</commit_message>
<xml_diff>
--- a/saawit/frontend/src/services/PROYECTO SAAWIT EN REACT.docx
+++ b/saawit/frontend/src/services/PROYECTO SAAWIT EN REACT.docx
@@ -564,13 +564,7 @@
           </w:tcPr>
           <w:p>
             <w:r>
-              <w:t>&lt;</w:t>
-            </w:r>
-            <w:r>
-              <w:t>Aside</w:t>
-            </w:r>
-            <w:r>
-              <w:t xml:space="preserve"> /&gt;</w:t>
+              <w:t>&lt;Aside /&gt;</w:t>
             </w:r>
           </w:p>
         </w:tc>
@@ -651,13 +645,7 @@
             </w:r>
             <w:proofErr w:type="spellEnd"/>
             <w:r>
-              <w:t>:</w:t>
-            </w:r>
-            <w:r>
-              <w:t xml:space="preserve"> </w:t>
-            </w:r>
-            <w:r>
-              <w:t xml:space="preserve">Se cargan en el </w:t>
+              <w:t xml:space="preserve">: Se cargan en el </w:t>
             </w:r>
             <w:proofErr w:type="spellStart"/>
             <w:r>
@@ -708,13 +696,7 @@
             </w:r>
             <w:proofErr w:type="spellEnd"/>
             <w:r>
-              <w:t>/</w:t>
-            </w:r>
-            <w:r>
-              <w:t>Aside</w:t>
-            </w:r>
-            <w:r>
-              <w:t>.js</w:t>
+              <w:t>/Aside.js</w:t>
             </w:r>
           </w:p>
         </w:tc>
@@ -752,16 +734,7 @@
           </w:tcPr>
           <w:p>
             <w:r>
-              <w:t xml:space="preserve">Carga el </w:t>
-            </w:r>
-            <w:r>
-              <w:t>lateral izquierdo</w:t>
-            </w:r>
-            <w:r>
-              <w:t xml:space="preserve"> de la web</w:t>
-            </w:r>
-            <w:r>
-              <w:t xml:space="preserve"> con todas las categorías</w:t>
+              <w:t>Carga el lateral izquierdo de la web con todas las categorías</w:t>
             </w:r>
           </w:p>
         </w:tc>
@@ -1324,19 +1297,7 @@
           </w:tcPr>
           <w:p>
             <w:r>
-              <w:t>n</w:t>
-            </w:r>
-            <w:r>
-              <w:t xml:space="preserve">ews: </w:t>
-            </w:r>
-            <w:r>
-              <w:t>Se envían todas</w:t>
-            </w:r>
-            <w:r>
-              <w:t xml:space="preserve"> las noticias</w:t>
-            </w:r>
-            <w:r>
-              <w:t xml:space="preserve"> originales o del filtro.</w:t>
+              <w:t>news: Se envían todas las noticias originales o del filtro.</w:t>
             </w:r>
           </w:p>
         </w:tc>
@@ -1370,10 +1331,7 @@
             </w:r>
             <w:proofErr w:type="spellEnd"/>
             <w:r>
-              <w:t xml:space="preserve">: </w:t>
-            </w:r>
-            <w:r>
-              <w:t xml:space="preserve">Se cargan en el </w:t>
+              <w:t xml:space="preserve">: Se cargan en el </w:t>
             </w:r>
             <w:proofErr w:type="spellStart"/>
             <w:r>
@@ -2059,13 +2017,7 @@
             </w:r>
             <w:proofErr w:type="spellEnd"/>
             <w:r>
-              <w:t>/</w:t>
-            </w:r>
-            <w:r>
-              <w:t>Register</w:t>
-            </w:r>
-            <w:r>
-              <w:t>.js</w:t>
+              <w:t>/Register.js</w:t>
             </w:r>
           </w:p>
         </w:tc>
@@ -2354,13 +2306,7 @@
             </w:r>
             <w:proofErr w:type="spellEnd"/>
             <w:r>
-              <w:t>/</w:t>
-            </w:r>
-            <w:r>
-              <w:t>UserProfile</w:t>
-            </w:r>
-            <w:r>
-              <w:t>.js</w:t>
+              <w:t>/UserProfile.js</w:t>
             </w:r>
           </w:p>
         </w:tc>
@@ -2398,10 +2344,7 @@
           </w:tcPr>
           <w:p>
             <w:r>
-              <w:t xml:space="preserve">Carga la página de </w:t>
-            </w:r>
-            <w:r>
-              <w:t>perfil de usuario</w:t>
+              <w:t>Carga la página de perfil de usuario</w:t>
             </w:r>
           </w:p>
         </w:tc>
@@ -2633,13 +2576,7 @@
             </w:r>
             <w:proofErr w:type="spellEnd"/>
             <w:r>
-              <w:t>/</w:t>
-            </w:r>
-            <w:r>
-              <w:t>About</w:t>
-            </w:r>
-            <w:r>
-              <w:t>.js</w:t>
+              <w:t>/About.js</w:t>
             </w:r>
           </w:p>
         </w:tc>
@@ -2677,10 +2614,7 @@
           </w:tcPr>
           <w:p>
             <w:r>
-              <w:t xml:space="preserve">Carga la página </w:t>
-            </w:r>
-            <w:r>
-              <w:t>“sobre nosotros”</w:t>
+              <w:t>Carga la página “sobre nosotros”</w:t>
             </w:r>
           </w:p>
         </w:tc>
@@ -2928,13 +2862,7 @@
             </w:r>
             <w:proofErr w:type="spellEnd"/>
             <w:r>
-              <w:t>/</w:t>
-            </w:r>
-            <w:r>
-              <w:t>PassCodeSolicitude</w:t>
-            </w:r>
-            <w:r>
-              <w:t>.js</w:t>
+              <w:t>/PassCodeSolicitude.js</w:t>
             </w:r>
           </w:p>
         </w:tc>
@@ -2972,10 +2900,7 @@
           </w:tcPr>
           <w:p>
             <w:r>
-              <w:t xml:space="preserve">Carga la página </w:t>
-            </w:r>
-            <w:r>
-              <w:t xml:space="preserve">de solicitud de </w:t>
+              <w:t xml:space="preserve">Carga la página de solicitud de </w:t>
             </w:r>
             <w:proofErr w:type="spellStart"/>
             <w:r>
@@ -3722,13 +3647,7 @@
             </w:r>
             <w:proofErr w:type="spellEnd"/>
             <w:r>
-              <w:t>/</w:t>
-            </w:r>
-            <w:r>
-              <w:t>CreateNews</w:t>
-            </w:r>
-            <w:r>
-              <w:t>.js</w:t>
+              <w:t>/CreateNews.js</w:t>
             </w:r>
           </w:p>
         </w:tc>
@@ -3766,10 +3685,7 @@
           </w:tcPr>
           <w:p>
             <w:r>
-              <w:t xml:space="preserve">Carga la página </w:t>
-            </w:r>
-            <w:r>
-              <w:t>de crear noticias</w:t>
+              <w:t>Carga la página de crear noticias</w:t>
             </w:r>
           </w:p>
         </w:tc>
@@ -4029,10 +3945,7 @@
             </w:r>
             <w:proofErr w:type="spellStart"/>
             <w:r>
-              <w:t>Show</w:t>
-            </w:r>
-            <w:r>
-              <w:t>News</w:t>
+              <w:t>ShowNews</w:t>
             </w:r>
             <w:proofErr w:type="spellEnd"/>
             <w:r>
@@ -4209,13 +4122,7 @@
             </w:r>
             <w:proofErr w:type="spellEnd"/>
             <w:r>
-              <w:t>/</w:t>
-            </w:r>
-            <w:r>
-              <w:t>Show</w:t>
-            </w:r>
-            <w:r>
-              <w:t>News.js</w:t>
+              <w:t>/ShowNews.js</w:t>
             </w:r>
           </w:p>
         </w:tc>
@@ -4253,10 +4160,7 @@
           </w:tcPr>
           <w:p>
             <w:r>
-              <w:t>Muestra/edita</w:t>
-            </w:r>
-            <w:r>
-              <w:t xml:space="preserve"> la noticia</w:t>
+              <w:t>Muestra/edita la noticia</w:t>
             </w:r>
           </w:p>
         </w:tc>
@@ -4358,13 +4262,7 @@
           </w:tcPr>
           <w:p>
             <w:r>
-              <w:t>&lt;</w:t>
-            </w:r>
-            <w:r>
-              <w:t>Home</w:t>
-            </w:r>
-            <w:r>
-              <w:t xml:space="preserve"> /&gt;</w:t>
+              <w:t>&lt;Home /&gt;</w:t>
             </w:r>
           </w:p>
         </w:tc>
@@ -4495,13 +4393,7 @@
             </w:r>
             <w:proofErr w:type="spellEnd"/>
             <w:r>
-              <w:t>/</w:t>
-            </w:r>
-            <w:r>
-              <w:t>Homes.</w:t>
-            </w:r>
-            <w:r>
-              <w:t>js</w:t>
+              <w:t>/Homes.js</w:t>
             </w:r>
           </w:p>
         </w:tc>
@@ -4595,14 +4487,265 @@
           <w:lang w:eastAsia="es-ES"/>
           <w14:ligatures w14:val="none"/>
         </w:rPr>
+        <w:t>&gt;&lt;/</w:t>
+      </w:r>
+      <w:r>
+        <w:rPr>
+          <w:rFonts w:ascii="JetBrains Mono" w:eastAsia="Times New Roman" w:hAnsi="JetBrains Mono" w:cs="JetBrains Mono"/>
+          <w:color w:val="F78C6C"/>
+          <w:kern w:val="0"/>
+          <w:sz w:val="21"/>
+          <w:szCs w:val="21"/>
+          <w:lang w:eastAsia="es-ES"/>
+          <w14:ligatures w14:val="none"/>
+        </w:rPr>
+        <w:t>Modal</w:t>
+      </w:r>
+      <w:r>
+        <w:rPr>
+          <w:rFonts w:ascii="JetBrains Mono" w:eastAsia="Times New Roman" w:hAnsi="JetBrains Mono" w:cs="JetBrains Mono"/>
+          <w:color w:val="7FDBCA"/>
+          <w:kern w:val="0"/>
+          <w:sz w:val="21"/>
+          <w:szCs w:val="21"/>
+          <w:lang w:eastAsia="es-ES"/>
+          <w14:ligatures w14:val="none"/>
+        </w:rPr>
         <w:t>&gt;</w:t>
       </w:r>
     </w:p>
+    <w:tbl>
+      <w:tblPr>
+        <w:tblStyle w:val="Tablaconcuadrcula"/>
+        <w:tblW w:w="0" w:type="auto"/>
+        <w:tblLook w:val="04A0" w:firstRow="1" w:lastRow="0" w:firstColumn="1" w:lastColumn="0" w:noHBand="0" w:noVBand="1"/>
+      </w:tblPr>
+      <w:tblGrid>
+        <w:gridCol w:w="1838"/>
+        <w:gridCol w:w="6656"/>
+      </w:tblGrid>
+      <w:tr>
+        <w:tc>
+          <w:tcPr>
+            <w:tcW w:w="1838" w:type="dxa"/>
+          </w:tcPr>
+          <w:p>
+            <w:pPr>
+              <w:rPr>
+                <w:b/>
+                <w:bCs/>
+                <w:color w:val="00B0F0"/>
+                <w:sz w:val="24"/>
+                <w:szCs w:val="24"/>
+              </w:rPr>
+            </w:pPr>
+            <w:r>
+              <w:rPr>
+                <w:b/>
+                <w:bCs/>
+                <w:color w:val="00B0F0"/>
+                <w:sz w:val="24"/>
+                <w:szCs w:val="24"/>
+              </w:rPr>
+              <w:t>COMPONENTE</w:t>
+            </w:r>
+          </w:p>
+        </w:tc>
+        <w:tc>
+          <w:tcPr>
+            <w:tcW w:w="6656" w:type="dxa"/>
+          </w:tcPr>
+          <w:p>
+            <w:r>
+              <w:t>&lt;</w:t>
+            </w:r>
+            <w:r>
+              <w:t>Modal</w:t>
+            </w:r>
+            <w:r>
+              <w:t>&gt;</w:t>
+            </w:r>
+            <w:r>
+              <w:t>&lt;/Modal&gt;</w:t>
+            </w:r>
+          </w:p>
+        </w:tc>
+      </w:tr>
+      <w:tr>
+        <w:tc>
+          <w:tcPr>
+            <w:tcW w:w="1838" w:type="dxa"/>
+          </w:tcPr>
+          <w:p>
+            <w:pPr>
+              <w:rPr>
+                <w:b/>
+                <w:bCs/>
+                <w:color w:val="00B0F0"/>
+                <w:sz w:val="24"/>
+                <w:szCs w:val="24"/>
+              </w:rPr>
+            </w:pPr>
+            <w:r>
+              <w:rPr>
+                <w:b/>
+                <w:bCs/>
+                <w:color w:val="00B0F0"/>
+                <w:sz w:val="24"/>
+                <w:szCs w:val="24"/>
+              </w:rPr>
+              <w:t>Ruta</w:t>
+            </w:r>
+          </w:p>
+        </w:tc>
+        <w:tc>
+          <w:tcPr>
+            <w:tcW w:w="6656" w:type="dxa"/>
+          </w:tcPr>
+          <w:p>
+            <w:r>
+              <w:t>/</w:t>
+            </w:r>
+            <w:proofErr w:type="spellStart"/>
+            <w:r>
+              <w:t>news</w:t>
+            </w:r>
+            <w:proofErr w:type="spellEnd"/>
+            <w:r>
+              <w:t>/:</w:t>
+            </w:r>
+            <w:proofErr w:type="spellStart"/>
+            <w:r>
+              <w:t>idNews</w:t>
+            </w:r>
+            <w:proofErr w:type="spellEnd"/>
+            <w:r>
+              <w:t>/votes</w:t>
+            </w:r>
+          </w:p>
+        </w:tc>
+      </w:tr>
+      <w:tr>
+        <w:tc>
+          <w:tcPr>
+            <w:tcW w:w="1838" w:type="dxa"/>
+          </w:tcPr>
+          <w:p>
+            <w:pPr>
+              <w:rPr>
+                <w:b/>
+                <w:bCs/>
+                <w:color w:val="00B0F0"/>
+                <w:sz w:val="24"/>
+                <w:szCs w:val="24"/>
+              </w:rPr>
+            </w:pPr>
+            <w:r>
+              <w:rPr>
+                <w:b/>
+                <w:bCs/>
+                <w:color w:val="00B0F0"/>
+                <w:sz w:val="24"/>
+                <w:szCs w:val="24"/>
+              </w:rPr>
+              <w:t>Atributos</w:t>
+            </w:r>
+          </w:p>
+        </w:tc>
+        <w:tc>
+          <w:tcPr>
+            <w:tcW w:w="6656" w:type="dxa"/>
+          </w:tcPr>
+          <w:p/>
+        </w:tc>
+      </w:tr>
+      <w:tr>
+        <w:tc>
+          <w:tcPr>
+            <w:tcW w:w="1838" w:type="dxa"/>
+          </w:tcPr>
+          <w:p>
+            <w:pPr>
+              <w:rPr>
+                <w:b/>
+                <w:bCs/>
+                <w:color w:val="00B0F0"/>
+                <w:sz w:val="24"/>
+                <w:szCs w:val="24"/>
+              </w:rPr>
+            </w:pPr>
+            <w:r>
+              <w:rPr>
+                <w:b/>
+                <w:bCs/>
+                <w:color w:val="00B0F0"/>
+                <w:sz w:val="24"/>
+                <w:szCs w:val="24"/>
+              </w:rPr>
+              <w:t>Ubicación</w:t>
+            </w:r>
+          </w:p>
+        </w:tc>
+        <w:tc>
+          <w:tcPr>
+            <w:tcW w:w="6656" w:type="dxa"/>
+          </w:tcPr>
+          <w:p>
+            <w:proofErr w:type="spellStart"/>
+            <w:r>
+              <w:t>pages</w:t>
+            </w:r>
+            <w:proofErr w:type="spellEnd"/>
+            <w:r>
+              <w:t>/Homes.js</w:t>
+            </w:r>
+          </w:p>
+        </w:tc>
+      </w:tr>
+      <w:tr>
+        <w:tc>
+          <w:tcPr>
+            <w:tcW w:w="1838" w:type="dxa"/>
+          </w:tcPr>
+          <w:p>
+            <w:pPr>
+              <w:rPr>
+                <w:b/>
+                <w:bCs/>
+                <w:color w:val="00B0F0"/>
+                <w:sz w:val="24"/>
+                <w:szCs w:val="24"/>
+              </w:rPr>
+            </w:pPr>
+            <w:r>
+              <w:rPr>
+                <w:b/>
+                <w:bCs/>
+                <w:color w:val="00B0F0"/>
+                <w:sz w:val="24"/>
+                <w:szCs w:val="24"/>
+              </w:rPr>
+              <w:t>Uso</w:t>
+            </w:r>
+          </w:p>
+        </w:tc>
+        <w:tc>
+          <w:tcPr>
+            <w:tcW w:w="6656" w:type="dxa"/>
+          </w:tcPr>
+          <w:p>
+            <w:r>
+              <w:t>Votar una noticia publicada</w:t>
+            </w:r>
+          </w:p>
+        </w:tc>
+      </w:tr>
+    </w:tbl>
+    <w:p/>
     <w:p>
       <w:pPr>
         <w:shd w:val="clear" w:color="auto" w:fill="011627"/>
         <w:spacing w:after="0" w:line="285" w:lineRule="atLeast"/>
-        <w:ind w:firstLine="708"/>
         <w:rPr>
           <w:rFonts w:ascii="JetBrains Mono" w:eastAsia="Times New Roman" w:hAnsi="JetBrains Mono" w:cs="JetBrains Mono"/>
           <w:color w:val="D6DEEB"/>
@@ -4623,6 +4766,7 @@
           <w:lang w:eastAsia="es-ES"/>
           <w14:ligatures w14:val="none"/>
         </w:rPr>
+        <w:lastRenderedPageBreak/>
         <w:t>&lt;</w:t>
       </w:r>
       <w:proofErr w:type="spellStart"/>
@@ -4652,66 +4796,237 @@
         <w:t xml:space="preserve"> /&gt;</w:t>
       </w:r>
     </w:p>
-    <w:p>
-      <w:pPr>
-        <w:shd w:val="clear" w:color="auto" w:fill="011627"/>
-        <w:spacing w:after="0" w:line="285" w:lineRule="atLeast"/>
-        <w:rPr>
-          <w:rFonts w:ascii="JetBrains Mono" w:eastAsia="Times New Roman" w:hAnsi="JetBrains Mono" w:cs="JetBrains Mono"/>
-          <w:color w:val="D6DEEB"/>
-          <w:kern w:val="0"/>
-          <w:sz w:val="21"/>
-          <w:szCs w:val="21"/>
-          <w:lang w:eastAsia="es-ES"/>
-          <w14:ligatures w14:val="none"/>
-        </w:rPr>
-      </w:pPr>
-      <w:r>
-        <w:rPr>
-          <w:rFonts w:ascii="JetBrains Mono" w:eastAsia="Times New Roman" w:hAnsi="JetBrains Mono" w:cs="JetBrains Mono"/>
-          <w:color w:val="7FDBCA"/>
-          <w:kern w:val="0"/>
-          <w:sz w:val="21"/>
-          <w:szCs w:val="21"/>
-          <w:lang w:eastAsia="es-ES"/>
-          <w14:ligatures w14:val="none"/>
-        </w:rPr>
-        <w:t>&lt;/</w:t>
-      </w:r>
-      <w:r>
-        <w:rPr>
-          <w:rFonts w:ascii="JetBrains Mono" w:eastAsia="Times New Roman" w:hAnsi="JetBrains Mono" w:cs="JetBrains Mono"/>
-          <w:color w:val="F78C6C"/>
-          <w:kern w:val="0"/>
-          <w:sz w:val="21"/>
-          <w:szCs w:val="21"/>
-          <w:lang w:eastAsia="es-ES"/>
-          <w14:ligatures w14:val="none"/>
-        </w:rPr>
-        <w:t>Modal</w:t>
-      </w:r>
-      <w:r>
-        <w:rPr>
-          <w:rFonts w:ascii="JetBrains Mono" w:eastAsia="Times New Roman" w:hAnsi="JetBrains Mono" w:cs="JetBrains Mono"/>
-          <w:color w:val="7FDBCA"/>
-          <w:kern w:val="0"/>
-          <w:sz w:val="21"/>
-          <w:szCs w:val="21"/>
-          <w:lang w:eastAsia="es-ES"/>
-          <w14:ligatures w14:val="none"/>
-        </w:rPr>
-        <w:t>&gt;</w:t>
-      </w:r>
-    </w:p>
-    <w:p/>
-    <w:p/>
+    <w:tbl>
+      <w:tblPr>
+        <w:tblStyle w:val="Tablaconcuadrcula"/>
+        <w:tblW w:w="0" w:type="auto"/>
+        <w:tblLook w:val="04A0" w:firstRow="1" w:lastRow="0" w:firstColumn="1" w:lastColumn="0" w:noHBand="0" w:noVBand="1"/>
+      </w:tblPr>
+      <w:tblGrid>
+        <w:gridCol w:w="1838"/>
+        <w:gridCol w:w="6656"/>
+      </w:tblGrid>
+      <w:tr>
+        <w:tc>
+          <w:tcPr>
+            <w:tcW w:w="1838" w:type="dxa"/>
+          </w:tcPr>
+          <w:p>
+            <w:pPr>
+              <w:rPr>
+                <w:b/>
+                <w:bCs/>
+                <w:color w:val="00B0F0"/>
+                <w:sz w:val="24"/>
+                <w:szCs w:val="24"/>
+              </w:rPr>
+            </w:pPr>
+            <w:r>
+              <w:rPr>
+                <w:b/>
+                <w:bCs/>
+                <w:color w:val="00B0F0"/>
+                <w:sz w:val="24"/>
+                <w:szCs w:val="24"/>
+              </w:rPr>
+              <w:t>COMPONENTE</w:t>
+            </w:r>
+          </w:p>
+        </w:tc>
+        <w:tc>
+          <w:tcPr>
+            <w:tcW w:w="6656" w:type="dxa"/>
+          </w:tcPr>
+          <w:p>
+            <w:r>
+              <w:t>&lt;</w:t>
+            </w:r>
+            <w:proofErr w:type="spellStart"/>
+            <w:r>
+              <w:t>NotFoundPage</w:t>
+            </w:r>
+            <w:proofErr w:type="spellEnd"/>
+            <w:r>
+              <w:t xml:space="preserve"> /&gt;</w:t>
+            </w:r>
+          </w:p>
+        </w:tc>
+      </w:tr>
+      <w:tr>
+        <w:tc>
+          <w:tcPr>
+            <w:tcW w:w="1838" w:type="dxa"/>
+          </w:tcPr>
+          <w:p>
+            <w:pPr>
+              <w:rPr>
+                <w:b/>
+                <w:bCs/>
+                <w:color w:val="00B0F0"/>
+                <w:sz w:val="24"/>
+                <w:szCs w:val="24"/>
+              </w:rPr>
+            </w:pPr>
+            <w:r>
+              <w:rPr>
+                <w:b/>
+                <w:bCs/>
+                <w:color w:val="00B0F0"/>
+                <w:sz w:val="24"/>
+                <w:szCs w:val="24"/>
+              </w:rPr>
+              <w:t>Ruta</w:t>
+            </w:r>
+          </w:p>
+        </w:tc>
+        <w:tc>
+          <w:tcPr>
+            <w:tcW w:w="6656" w:type="dxa"/>
+          </w:tcPr>
+          <w:p>
+            <w:r>
+              <w:t>-</w:t>
+            </w:r>
+          </w:p>
+        </w:tc>
+      </w:tr>
+      <w:tr>
+        <w:tc>
+          <w:tcPr>
+            <w:tcW w:w="1838" w:type="dxa"/>
+          </w:tcPr>
+          <w:p>
+            <w:pPr>
+              <w:rPr>
+                <w:b/>
+                <w:bCs/>
+                <w:color w:val="00B0F0"/>
+                <w:sz w:val="24"/>
+                <w:szCs w:val="24"/>
+              </w:rPr>
+            </w:pPr>
+            <w:r>
+              <w:rPr>
+                <w:b/>
+                <w:bCs/>
+                <w:color w:val="00B0F0"/>
+                <w:sz w:val="24"/>
+                <w:szCs w:val="24"/>
+              </w:rPr>
+              <w:t>Atributos</w:t>
+            </w:r>
+          </w:p>
+        </w:tc>
+        <w:tc>
+          <w:tcPr>
+            <w:tcW w:w="6656" w:type="dxa"/>
+          </w:tcPr>
+          <w:p/>
+        </w:tc>
+      </w:tr>
+      <w:tr>
+        <w:tc>
+          <w:tcPr>
+            <w:tcW w:w="1838" w:type="dxa"/>
+          </w:tcPr>
+          <w:p>
+            <w:pPr>
+              <w:rPr>
+                <w:b/>
+                <w:bCs/>
+                <w:color w:val="00B0F0"/>
+                <w:sz w:val="24"/>
+                <w:szCs w:val="24"/>
+              </w:rPr>
+            </w:pPr>
+            <w:r>
+              <w:rPr>
+                <w:b/>
+                <w:bCs/>
+                <w:color w:val="00B0F0"/>
+                <w:sz w:val="24"/>
+                <w:szCs w:val="24"/>
+              </w:rPr>
+              <w:t>Ubicación</w:t>
+            </w:r>
+          </w:p>
+        </w:tc>
+        <w:tc>
+          <w:tcPr>
+            <w:tcW w:w="6656" w:type="dxa"/>
+          </w:tcPr>
+          <w:p>
+            <w:proofErr w:type="spellStart"/>
+            <w:r>
+              <w:t>component</w:t>
+            </w:r>
+            <w:r>
+              <w:t>s</w:t>
+            </w:r>
+            <w:proofErr w:type="spellEnd"/>
+            <w:r>
+              <w:t>/</w:t>
+            </w:r>
+            <w:r>
+              <w:t>NotFoundPage</w:t>
+            </w:r>
+            <w:r>
+              <w:t>.js</w:t>
+            </w:r>
+          </w:p>
+        </w:tc>
+      </w:tr>
+      <w:tr>
+        <w:tc>
+          <w:tcPr>
+            <w:tcW w:w="1838" w:type="dxa"/>
+          </w:tcPr>
+          <w:p>
+            <w:pPr>
+              <w:rPr>
+                <w:b/>
+                <w:bCs/>
+                <w:color w:val="00B0F0"/>
+                <w:sz w:val="24"/>
+                <w:szCs w:val="24"/>
+              </w:rPr>
+            </w:pPr>
+            <w:r>
+              <w:rPr>
+                <w:b/>
+                <w:bCs/>
+                <w:color w:val="00B0F0"/>
+                <w:sz w:val="24"/>
+                <w:szCs w:val="24"/>
+              </w:rPr>
+              <w:t>Uso</w:t>
+            </w:r>
+          </w:p>
+        </w:tc>
+        <w:tc>
+          <w:tcPr>
+            <w:tcW w:w="6656" w:type="dxa"/>
+          </w:tcPr>
+          <w:p>
+            <w:r>
+              <w:t>Si no existe</w:t>
+            </w:r>
+            <w:r>
+              <w:t xml:space="preserve"> la página </w:t>
+            </w:r>
+            <w:r>
+              <w:t>solicitada, muestra el error de página no encontrada</w:t>
+            </w:r>
+          </w:p>
+        </w:tc>
+      </w:tr>
+    </w:tbl>
     <w:p/>
     <w:p/>
     <w:p>
       <w:pPr>
         <w:shd w:val="clear" w:color="auto" w:fill="011627"/>
         <w:spacing w:after="0" w:line="285" w:lineRule="atLeast"/>
-        <w:ind w:firstLine="708"/>
         <w:rPr>
           <w:rFonts w:ascii="JetBrains Mono" w:eastAsia="Times New Roman" w:hAnsi="JetBrains Mono" w:cs="JetBrains Mono"/>
           <w:color w:val="D6DEEB"/>
@@ -4745,7 +5060,7 @@
           <w:lang w:eastAsia="es-ES"/>
           <w14:ligatures w14:val="none"/>
         </w:rPr>
-        <w:t>NotFoundPage</w:t>
+        <w:t>Footer</w:t>
       </w:r>
       <w:proofErr w:type="spellEnd"/>
       <w:r>
@@ -4761,7 +5076,234 @@
         <w:t xml:space="preserve"> /&gt;</w:t>
       </w:r>
     </w:p>
-    <w:p/>
+    <w:tbl>
+      <w:tblPr>
+        <w:tblStyle w:val="Tablaconcuadrcula"/>
+        <w:tblW w:w="0" w:type="auto"/>
+        <w:tblLook w:val="04A0" w:firstRow="1" w:lastRow="0" w:firstColumn="1" w:lastColumn="0" w:noHBand="0" w:noVBand="1"/>
+      </w:tblPr>
+      <w:tblGrid>
+        <w:gridCol w:w="1838"/>
+        <w:gridCol w:w="6656"/>
+      </w:tblGrid>
+      <w:tr>
+        <w:tc>
+          <w:tcPr>
+            <w:tcW w:w="1838" w:type="dxa"/>
+          </w:tcPr>
+          <w:p>
+            <w:pPr>
+              <w:rPr>
+                <w:b/>
+                <w:bCs/>
+                <w:color w:val="00B0F0"/>
+                <w:sz w:val="24"/>
+                <w:szCs w:val="24"/>
+              </w:rPr>
+            </w:pPr>
+            <w:r>
+              <w:rPr>
+                <w:b/>
+                <w:bCs/>
+                <w:color w:val="00B0F0"/>
+                <w:sz w:val="24"/>
+                <w:szCs w:val="24"/>
+              </w:rPr>
+              <w:t>COMPONENTE</w:t>
+            </w:r>
+          </w:p>
+        </w:tc>
+        <w:tc>
+          <w:tcPr>
+            <w:tcW w:w="6656" w:type="dxa"/>
+          </w:tcPr>
+          <w:p>
+            <w:r>
+              <w:t>&lt;</w:t>
+            </w:r>
+            <w:proofErr w:type="spellStart"/>
+            <w:r>
+              <w:t>Footer</w:t>
+            </w:r>
+            <w:proofErr w:type="spellEnd"/>
+            <w:r>
+              <w:t xml:space="preserve"> /&gt;</w:t>
+            </w:r>
+          </w:p>
+        </w:tc>
+      </w:tr>
+      <w:tr>
+        <w:tc>
+          <w:tcPr>
+            <w:tcW w:w="1838" w:type="dxa"/>
+          </w:tcPr>
+          <w:p>
+            <w:pPr>
+              <w:rPr>
+                <w:b/>
+                <w:bCs/>
+                <w:color w:val="00B0F0"/>
+                <w:sz w:val="24"/>
+                <w:szCs w:val="24"/>
+              </w:rPr>
+            </w:pPr>
+            <w:r>
+              <w:rPr>
+                <w:b/>
+                <w:bCs/>
+                <w:color w:val="00B0F0"/>
+                <w:sz w:val="24"/>
+                <w:szCs w:val="24"/>
+              </w:rPr>
+              <w:t>Ruta</w:t>
+            </w:r>
+          </w:p>
+        </w:tc>
+        <w:tc>
+          <w:tcPr>
+            <w:tcW w:w="6656" w:type="dxa"/>
+          </w:tcPr>
+          <w:p>
+            <w:r>
+              <w:t>-</w:t>
+            </w:r>
+          </w:p>
+        </w:tc>
+      </w:tr>
+      <w:tr>
+        <w:tc>
+          <w:tcPr>
+            <w:tcW w:w="1838" w:type="dxa"/>
+          </w:tcPr>
+          <w:p>
+            <w:pPr>
+              <w:rPr>
+                <w:b/>
+                <w:bCs/>
+                <w:color w:val="00B0F0"/>
+                <w:sz w:val="24"/>
+                <w:szCs w:val="24"/>
+              </w:rPr>
+            </w:pPr>
+            <w:r>
+              <w:rPr>
+                <w:b/>
+                <w:bCs/>
+                <w:color w:val="00B0F0"/>
+                <w:sz w:val="24"/>
+                <w:szCs w:val="24"/>
+              </w:rPr>
+              <w:t>Atributos</w:t>
+            </w:r>
+          </w:p>
+        </w:tc>
+        <w:tc>
+          <w:tcPr>
+            <w:tcW w:w="6656" w:type="dxa"/>
+          </w:tcPr>
+          <w:p/>
+        </w:tc>
+      </w:tr>
+      <w:tr>
+        <w:tc>
+          <w:tcPr>
+            <w:tcW w:w="1838" w:type="dxa"/>
+          </w:tcPr>
+          <w:p>
+            <w:pPr>
+              <w:rPr>
+                <w:b/>
+                <w:bCs/>
+                <w:color w:val="00B0F0"/>
+                <w:sz w:val="24"/>
+                <w:szCs w:val="24"/>
+              </w:rPr>
+            </w:pPr>
+            <w:r>
+              <w:rPr>
+                <w:b/>
+                <w:bCs/>
+                <w:color w:val="00B0F0"/>
+                <w:sz w:val="24"/>
+                <w:szCs w:val="24"/>
+              </w:rPr>
+              <w:t>Ubicación</w:t>
+            </w:r>
+          </w:p>
+        </w:tc>
+        <w:tc>
+          <w:tcPr>
+            <w:tcW w:w="6656" w:type="dxa"/>
+          </w:tcPr>
+          <w:p>
+            <w:proofErr w:type="spellStart"/>
+            <w:r>
+              <w:t>components</w:t>
+            </w:r>
+            <w:proofErr w:type="spellEnd"/>
+            <w:r>
+              <w:t>/</w:t>
+            </w:r>
+            <w:r>
+              <w:t>Footer</w:t>
+            </w:r>
+            <w:r>
+              <w:t>.js</w:t>
+            </w:r>
+          </w:p>
+        </w:tc>
+      </w:tr>
+      <w:tr>
+        <w:tc>
+          <w:tcPr>
+            <w:tcW w:w="1838" w:type="dxa"/>
+          </w:tcPr>
+          <w:p>
+            <w:pPr>
+              <w:rPr>
+                <w:b/>
+                <w:bCs/>
+                <w:color w:val="00B0F0"/>
+                <w:sz w:val="24"/>
+                <w:szCs w:val="24"/>
+              </w:rPr>
+            </w:pPr>
+            <w:r>
+              <w:rPr>
+                <w:b/>
+                <w:bCs/>
+                <w:color w:val="00B0F0"/>
+                <w:sz w:val="24"/>
+                <w:szCs w:val="24"/>
+              </w:rPr>
+              <w:t>Uso</w:t>
+            </w:r>
+          </w:p>
+        </w:tc>
+        <w:tc>
+          <w:tcPr>
+            <w:tcW w:w="6656" w:type="dxa"/>
+          </w:tcPr>
+          <w:p>
+            <w:r>
+              <w:t>Muestra</w:t>
+            </w:r>
+            <w:r>
+              <w:t xml:space="preserve"> </w:t>
+            </w:r>
+            <w:r>
+              <w:t xml:space="preserve">pie de </w:t>
+            </w:r>
+            <w:r>
+              <w:t xml:space="preserve">página de </w:t>
+            </w:r>
+            <w:r>
+              <w:t>la página</w:t>
+            </w:r>
+          </w:p>
+        </w:tc>
+      </w:tr>
+    </w:tbl>
     <w:p/>
     <w:p>
       <w:pPr>
@@ -4800,7 +5342,7 @@
           <w:lang w:eastAsia="es-ES"/>
           <w14:ligatures w14:val="none"/>
         </w:rPr>
-        <w:t>Footer</w:t>
+        <w:t>Auth</w:t>
       </w:r>
       <w:proofErr w:type="spellEnd"/>
       <w:r>
@@ -4813,9 +5355,355 @@
           <w:lang w:eastAsia="es-ES"/>
           <w14:ligatures w14:val="none"/>
         </w:rPr>
-        <w:t xml:space="preserve"> /&gt;</w:t>
+        <w:t xml:space="preserve"> </w:t>
+      </w:r>
+      <w:proofErr w:type="spellStart"/>
+      <w:r>
+        <w:rPr>
+          <w:rFonts w:ascii="JetBrains Mono" w:eastAsia="Times New Roman" w:hAnsi="JetBrains Mono" w:cs="JetBrains Mono"/>
+          <w:i/>
+          <w:iCs/>
+          <w:color w:val="C5E478"/>
+          <w:kern w:val="0"/>
+          <w:sz w:val="21"/>
+          <w:szCs w:val="21"/>
+          <w:lang w:eastAsia="es-ES"/>
+          <w14:ligatures w14:val="none"/>
+        </w:rPr>
+        <w:t>setNews</w:t>
+      </w:r>
+      <w:proofErr w:type="spellEnd"/>
+      <w:r>
+        <w:rPr>
+          <w:rFonts w:ascii="JetBrains Mono" w:eastAsia="Times New Roman" w:hAnsi="JetBrains Mono" w:cs="JetBrains Mono"/>
+          <w:color w:val="C792EA"/>
+          <w:kern w:val="0"/>
+          <w:sz w:val="21"/>
+          <w:szCs w:val="21"/>
+          <w:lang w:eastAsia="es-ES"/>
+          <w14:ligatures w14:val="none"/>
+        </w:rPr>
+        <w:t>=</w:t>
+      </w:r>
+      <w:r>
+        <w:rPr>
+          <w:rFonts w:ascii="JetBrains Mono" w:eastAsia="Times New Roman" w:hAnsi="JetBrains Mono" w:cs="JetBrains Mono"/>
+          <w:color w:val="D3423E"/>
+          <w:kern w:val="0"/>
+          <w:sz w:val="21"/>
+          <w:szCs w:val="21"/>
+          <w:lang w:eastAsia="es-ES"/>
+          <w14:ligatures w14:val="none"/>
+        </w:rPr>
+        <w:t>{</w:t>
+      </w:r>
+      <w:proofErr w:type="spellStart"/>
+      <w:r>
+        <w:rPr>
+          <w:rFonts w:ascii="JetBrains Mono" w:eastAsia="Times New Roman" w:hAnsi="JetBrains Mono" w:cs="JetBrains Mono"/>
+          <w:color w:val="D7DBE0"/>
+          <w:kern w:val="0"/>
+          <w:sz w:val="21"/>
+          <w:szCs w:val="21"/>
+          <w:lang w:eastAsia="es-ES"/>
+          <w14:ligatures w14:val="none"/>
+        </w:rPr>
+        <w:t>setNews</w:t>
+      </w:r>
+      <w:proofErr w:type="spellEnd"/>
+      <w:r>
+        <w:rPr>
+          <w:rFonts w:ascii="JetBrains Mono" w:eastAsia="Times New Roman" w:hAnsi="JetBrains Mono" w:cs="JetBrains Mono"/>
+          <w:color w:val="D3423E"/>
+          <w:kern w:val="0"/>
+          <w:sz w:val="21"/>
+          <w:szCs w:val="21"/>
+          <w:lang w:eastAsia="es-ES"/>
+          <w14:ligatures w14:val="none"/>
+        </w:rPr>
+        <w:t>}</w:t>
+      </w:r>
+      <w:r>
+        <w:rPr>
+          <w:rFonts w:ascii="JetBrains Mono" w:eastAsia="Times New Roman" w:hAnsi="JetBrains Mono" w:cs="JetBrains Mono"/>
+          <w:color w:val="7FDBCA"/>
+          <w:kern w:val="0"/>
+          <w:sz w:val="21"/>
+          <w:szCs w:val="21"/>
+          <w:lang w:eastAsia="es-ES"/>
+          <w14:ligatures w14:val="none"/>
+        </w:rPr>
+        <w:t>/&gt;</w:t>
+      </w:r>
+      <w:r>
+        <w:rPr>
+          <w:rFonts w:ascii="JetBrains Mono" w:eastAsia="Times New Roman" w:hAnsi="JetBrains Mono" w:cs="JetBrains Mono"/>
+          <w:i/>
+          <w:iCs/>
+          <w:color w:val="D6DEEB"/>
+          <w:kern w:val="0"/>
+          <w:sz w:val="21"/>
+          <w:szCs w:val="21"/>
+          <w:lang w:eastAsia="es-ES"/>
+          <w14:ligatures w14:val="none"/>
+        </w:rPr>
+        <w:t xml:space="preserve"> </w:t>
       </w:r>
     </w:p>
+    <w:tbl>
+      <w:tblPr>
+        <w:tblStyle w:val="Tablaconcuadrcula"/>
+        <w:tblW w:w="0" w:type="auto"/>
+        <w:tblLook w:val="04A0" w:firstRow="1" w:lastRow="0" w:firstColumn="1" w:lastColumn="0" w:noHBand="0" w:noVBand="1"/>
+      </w:tblPr>
+      <w:tblGrid>
+        <w:gridCol w:w="1838"/>
+        <w:gridCol w:w="6656"/>
+      </w:tblGrid>
+      <w:tr>
+        <w:tc>
+          <w:tcPr>
+            <w:tcW w:w="1838" w:type="dxa"/>
+          </w:tcPr>
+          <w:p>
+            <w:pPr>
+              <w:rPr>
+                <w:b/>
+                <w:bCs/>
+                <w:color w:val="00B0F0"/>
+                <w:sz w:val="24"/>
+                <w:szCs w:val="24"/>
+              </w:rPr>
+            </w:pPr>
+            <w:r>
+              <w:rPr>
+                <w:b/>
+                <w:bCs/>
+                <w:color w:val="00B0F0"/>
+                <w:sz w:val="24"/>
+                <w:szCs w:val="24"/>
+              </w:rPr>
+              <w:t>COMPONENTE</w:t>
+            </w:r>
+          </w:p>
+        </w:tc>
+        <w:tc>
+          <w:tcPr>
+            <w:tcW w:w="6656" w:type="dxa"/>
+          </w:tcPr>
+          <w:p>
+            <w:r>
+              <w:t>&lt;</w:t>
+            </w:r>
+            <w:proofErr w:type="spellStart"/>
+            <w:r>
+              <w:t>Auth</w:t>
+            </w:r>
+            <w:proofErr w:type="spellEnd"/>
+            <w:r>
+              <w:t xml:space="preserve"> /&gt;</w:t>
+            </w:r>
+          </w:p>
+        </w:tc>
+      </w:tr>
+      <w:tr>
+        <w:tc>
+          <w:tcPr>
+            <w:tcW w:w="1838" w:type="dxa"/>
+          </w:tcPr>
+          <w:p>
+            <w:pPr>
+              <w:rPr>
+                <w:b/>
+                <w:bCs/>
+                <w:color w:val="00B0F0"/>
+                <w:sz w:val="24"/>
+                <w:szCs w:val="24"/>
+              </w:rPr>
+            </w:pPr>
+            <w:r>
+              <w:rPr>
+                <w:b/>
+                <w:bCs/>
+                <w:color w:val="00B0F0"/>
+                <w:sz w:val="24"/>
+                <w:szCs w:val="24"/>
+              </w:rPr>
+              <w:t>Ruta</w:t>
+            </w:r>
+          </w:p>
+        </w:tc>
+        <w:tc>
+          <w:tcPr>
+            <w:tcW w:w="6656" w:type="dxa"/>
+          </w:tcPr>
+          <w:p>
+            <w:r>
+              <w:t>-</w:t>
+            </w:r>
+          </w:p>
+        </w:tc>
+      </w:tr>
+      <w:tr>
+        <w:tc>
+          <w:tcPr>
+            <w:tcW w:w="1838" w:type="dxa"/>
+          </w:tcPr>
+          <w:p>
+            <w:pPr>
+              <w:rPr>
+                <w:b/>
+                <w:bCs/>
+                <w:color w:val="00B0F0"/>
+                <w:sz w:val="24"/>
+                <w:szCs w:val="24"/>
+              </w:rPr>
+            </w:pPr>
+            <w:r>
+              <w:rPr>
+                <w:b/>
+                <w:bCs/>
+                <w:color w:val="00B0F0"/>
+                <w:sz w:val="24"/>
+                <w:szCs w:val="24"/>
+              </w:rPr>
+              <w:t>Atributos</w:t>
+            </w:r>
+          </w:p>
+        </w:tc>
+        <w:tc>
+          <w:tcPr>
+            <w:tcW w:w="6656" w:type="dxa"/>
+          </w:tcPr>
+          <w:p>
+            <w:proofErr w:type="spellStart"/>
+            <w:r>
+              <w:t>setNews</w:t>
+            </w:r>
+            <w:proofErr w:type="spellEnd"/>
+            <w:r>
+              <w:t xml:space="preserve">: </w:t>
+            </w:r>
+            <w:r>
+              <w:t xml:space="preserve">Se cargan en el </w:t>
+            </w:r>
+            <w:proofErr w:type="spellStart"/>
+            <w:r>
+              <w:t>useEffect</w:t>
+            </w:r>
+            <w:proofErr w:type="spellEnd"/>
+            <w:r>
+              <w:t xml:space="preserve"> todas las noticias</w:t>
+            </w:r>
+          </w:p>
+        </w:tc>
+      </w:tr>
+      <w:tr>
+        <w:tc>
+          <w:tcPr>
+            <w:tcW w:w="1838" w:type="dxa"/>
+          </w:tcPr>
+          <w:p>
+            <w:pPr>
+              <w:rPr>
+                <w:b/>
+                <w:bCs/>
+                <w:color w:val="00B0F0"/>
+                <w:sz w:val="24"/>
+                <w:szCs w:val="24"/>
+              </w:rPr>
+            </w:pPr>
+            <w:r>
+              <w:rPr>
+                <w:b/>
+                <w:bCs/>
+                <w:color w:val="00B0F0"/>
+                <w:sz w:val="24"/>
+                <w:szCs w:val="24"/>
+              </w:rPr>
+              <w:t>Ubicación</w:t>
+            </w:r>
+          </w:p>
+        </w:tc>
+        <w:tc>
+          <w:tcPr>
+            <w:tcW w:w="6656" w:type="dxa"/>
+          </w:tcPr>
+          <w:p>
+            <w:proofErr w:type="spellStart"/>
+            <w:r>
+              <w:t>components</w:t>
+            </w:r>
+            <w:proofErr w:type="spellEnd"/>
+            <w:r>
+              <w:t>/</w:t>
+            </w:r>
+            <w:r>
+              <w:t>Auth</w:t>
+            </w:r>
+            <w:r>
+              <w:t>.js</w:t>
+            </w:r>
+          </w:p>
+        </w:tc>
+      </w:tr>
+      <w:tr>
+        <w:tc>
+          <w:tcPr>
+            <w:tcW w:w="1838" w:type="dxa"/>
+          </w:tcPr>
+          <w:p>
+            <w:pPr>
+              <w:rPr>
+                <w:b/>
+                <w:bCs/>
+                <w:color w:val="00B0F0"/>
+                <w:sz w:val="24"/>
+                <w:szCs w:val="24"/>
+              </w:rPr>
+            </w:pPr>
+            <w:r>
+              <w:rPr>
+                <w:b/>
+                <w:bCs/>
+                <w:color w:val="00B0F0"/>
+                <w:sz w:val="24"/>
+                <w:szCs w:val="24"/>
+              </w:rPr>
+              <w:t>Uso</w:t>
+            </w:r>
+          </w:p>
+        </w:tc>
+        <w:tc>
+          <w:tcPr>
+            <w:tcW w:w="6656" w:type="dxa"/>
+          </w:tcPr>
+          <w:p>
+            <w:r>
+              <w:t xml:space="preserve">Comprueba si estás </w:t>
+            </w:r>
+            <w:proofErr w:type="spellStart"/>
+            <w:r>
+              <w:t>logueado</w:t>
+            </w:r>
+            <w:proofErr w:type="spellEnd"/>
+            <w:r>
+              <w:t xml:space="preserve"> o no y carga los componentes que </w:t>
+            </w:r>
+            <w:proofErr w:type="spellStart"/>
+            <w:r>
+              <w:t>corerspondan</w:t>
+            </w:r>
+            <w:proofErr w:type="spellEnd"/>
+            <w:r>
+              <w:t xml:space="preserve"> </w:t>
+            </w:r>
+          </w:p>
+        </w:tc>
+      </w:tr>
+    </w:tbl>
+    <w:p/>
+    <w:p/>
     <w:p/>
     <w:sectPr>
       <w:pgSz w:w="11906" w:h="16838"/>

</xml_diff>